<commit_message>
- Feladatokat leíró doksi firssítése, tesztesetek hozzáadása (Given, When, Then alakú). - CSS stílusok külön fájlba rendezése.
</commit_message>
<xml_diff>
--- a/doc/IssueController.docx
+++ b/doc/IssueController.docx
@@ -3,8 +3,13 @@
 <w:document xmlns:ve="http://schemas.openxmlformats.org/markup-compatibility/2006" xmlns:o="urn:schemas-microsoft-com:office:office" xmlns:r="http://schemas.openxmlformats.org/officeDocument/2006/relationships" xmlns:m="http://schemas.openxmlformats.org/officeDocument/2006/math" xmlns:v="urn:schemas-microsoft-com:vml" xmlns:wp="http://schemas.openxmlformats.org/drawingml/2006/wordprocessingDrawing" xmlns:w10="urn:schemas-microsoft-com:office:word" xmlns:w="http://schemas.openxmlformats.org/wordprocessingml/2006/main" xmlns:wne="http://schemas.microsoft.com/office/word/2006/wordml">
   <w:body>
     <w:p>
-      <w:r>
-        <w:t>IssueController:</w:t>
+      <w:proofErr w:type="spellStart"/>
+      <w:r>
+        <w:t>IssueController</w:t>
+      </w:r>
+      <w:proofErr w:type="spellEnd"/>
+      <w:r>
+        <w:t>:</w:t>
       </w:r>
     </w:p>
     <w:p>
@@ -16,7 +21,24 @@
         </w:numPr>
       </w:pPr>
       <w:r>
-        <w:t>Aktív projekt választása: a controllerhez kapcsolódó összes fukciója/tulajdonsága az aktív projekten értendő.</w:t>
+        <w:t xml:space="preserve">Aktív projekt választása: az </w:t>
+      </w:r>
+      <w:r>
+        <w:t xml:space="preserve">összes </w:t>
+      </w:r>
+      <w:proofErr w:type="spellStart"/>
+      <w:r>
+        <w:t>fukció</w:t>
+      </w:r>
+      <w:proofErr w:type="spellEnd"/>
+      <w:r>
+        <w:t>/tulajdonság</w:t>
+      </w:r>
+      <w:r>
+        <w:t xml:space="preserve"> az aktív projekten értendő.</w:t>
+      </w:r>
+      <w:r>
+        <w:t xml:space="preserve"> Csak olyan projekt válaszható ki az adott felhasználó által, amelynek maga is tagja.</w:t>
       </w:r>
     </w:p>
     <w:p>
@@ -27,23 +49,83 @@
           <w:numId w:val="1"/>
         </w:numPr>
       </w:pPr>
-      <w:r>
-        <w:t>Bázis</w:t>
-      </w:r>
-      <w:r>
-        <w:t xml:space="preserve"> (</w:t>
+      <w:proofErr w:type="spellStart"/>
+      <w:r>
+        <w:t>Issue</w:t>
+      </w:r>
+      <w:proofErr w:type="spellEnd"/>
+      <w:r>
+        <w:t xml:space="preserve"> létrehozása: </w:t>
       </w:r>
       <w:r>
         <w:rPr>
           <w:b/>
         </w:rPr>
-        <w:t>epic</w:t>
-      </w:r>
-      <w:r>
-        <w:t>…)</w:t>
-      </w:r>
-      <w:r>
-        <w:t xml:space="preserve"> létrehozása: a jelenleg aktív projekthez új bázist hozhatunk létre. Lényege, hogy a projektet kisebb egységekre bontja, megkönnyítve a projekthez kapcsolódó issuek áttekinthetőségét</w:t>
+        <w:t xml:space="preserve">a jelenleg aktív projekthez új </w:t>
+      </w:r>
+      <w:proofErr w:type="spellStart"/>
+      <w:r>
+        <w:rPr>
+          <w:b/>
+        </w:rPr>
+        <w:t>issuet</w:t>
+      </w:r>
+      <w:proofErr w:type="spellEnd"/>
+      <w:r>
+        <w:rPr>
+          <w:b/>
+        </w:rPr>
+        <w:t xml:space="preserve"> vehetünk fel</w:t>
+      </w:r>
+      <w:r>
+        <w:t xml:space="preserve">, megadva az </w:t>
+      </w:r>
+      <w:proofErr w:type="spellStart"/>
+      <w:r>
+        <w:t>issue</w:t>
+      </w:r>
+      <w:proofErr w:type="spellEnd"/>
+      <w:r>
+        <w:t xml:space="preserve"> tulajdonságait: név</w:t>
+      </w:r>
+      <w:r>
+        <w:t>, típus</w:t>
+      </w:r>
+      <w:r>
+        <w:t>, határidő (opc</w:t>
+      </w:r>
+      <w:r>
+        <w:t>ionális), hozzárendelt személy</w:t>
+      </w:r>
+      <w:r>
+        <w:t>,</w:t>
+      </w:r>
+      <w:r>
+        <w:t xml:space="preserve"> státusz</w:t>
+      </w:r>
+      <w:r>
+        <w:t xml:space="preserve">, </w:t>
+      </w:r>
+      <w:r>
+        <w:rPr>
+          <w:u w:val="single"/>
+        </w:rPr>
+        <w:t>esetleges megjegyzés</w:t>
+      </w:r>
+      <w:r>
+        <w:rPr>
+          <w:u w:val="single"/>
+        </w:rPr>
+        <w:t>, esetleges fájlok hozzáadása</w:t>
+      </w:r>
+      <w:r>
+        <w:rPr>
+          <w:u w:val="single"/>
+        </w:rPr>
+        <w:t>.</w:t>
+      </w:r>
+      <w:r>
+        <w:t xml:space="preserve"> (esetleg verziószámhoz kötés, ha akarunk ilyet)</w:t>
       </w:r>
     </w:p>
     <w:p>
@@ -54,8 +136,73 @@
           <w:numId w:val="1"/>
         </w:numPr>
       </w:pPr>
-      <w:r>
-        <w:t>Aktív bázis választása: ha nincs kiválasztva semmi, akkor mindent megjelenít, egyébként csak a kiválasztott bázishoz tartozó issuekat.</w:t>
+      <w:proofErr w:type="spellStart"/>
+      <w:r>
+        <w:t>Issue</w:t>
+      </w:r>
+      <w:proofErr w:type="spellEnd"/>
+      <w:r>
+        <w:t xml:space="preserve"> tulajdonság ablak</w:t>
+      </w:r>
+      <w:r>
+        <w:t xml:space="preserve">: egy </w:t>
+      </w:r>
+      <w:proofErr w:type="spellStart"/>
+      <w:r>
+        <w:t>issuera</w:t>
+      </w:r>
+      <w:proofErr w:type="spellEnd"/>
+      <w:r>
+        <w:t xml:space="preserve"> való kattintással </w:t>
+      </w:r>
+      <w:r>
+        <w:t xml:space="preserve">megjelennek az </w:t>
+      </w:r>
+      <w:proofErr w:type="spellStart"/>
+      <w:r>
+        <w:t>issue</w:t>
+      </w:r>
+      <w:proofErr w:type="spellEnd"/>
+      <w:r>
+        <w:t xml:space="preserve"> tulajdonságai.</w:t>
+      </w:r>
+      <w:r>
+        <w:t xml:space="preserve"> Itt van lehetőség az </w:t>
+      </w:r>
+      <w:proofErr w:type="spellStart"/>
+      <w:r>
+        <w:t>issu</w:t>
+      </w:r>
+      <w:r>
+        <w:t>e</w:t>
+      </w:r>
+      <w:proofErr w:type="spellEnd"/>
+      <w:r>
+        <w:t xml:space="preserve"> </w:t>
+      </w:r>
+      <w:r>
+        <w:rPr>
+          <w:b/>
+        </w:rPr>
+        <w:t>tulajdonságainak</w:t>
+      </w:r>
+      <w:r>
+        <w:t xml:space="preserve"> </w:t>
+      </w:r>
+      <w:r>
+        <w:rPr>
+          <w:b/>
+        </w:rPr>
+        <w:t>módosítására</w:t>
+      </w:r>
+      <w:r>
+        <w:t xml:space="preserve">, valamint </w:t>
+      </w:r>
+      <w:r>
+        <w:rPr>
+          <w:u w:val="single"/>
+        </w:rPr>
+        <w:t>komment hozzáadására.</w:t>
       </w:r>
     </w:p>
     <w:p>
@@ -65,54 +212,49 @@
           <w:ilvl w:val="0"/>
           <w:numId w:val="1"/>
         </w:numPr>
-      </w:pPr>
-      <w:r>
-        <w:t>Issue nézetek</w:t>
-      </w:r>
-      <w:r>
-        <w:t xml:space="preserve"> (</w:t>
-      </w:r>
-      <w:r>
         <w:rPr>
-          <w:b/>
+          <w:u w:val="single"/>
         </w:rPr>
-        <w:t>BOARD</w:t>
-      </w:r>
-      <w:r>
-        <w:t>)</w:t>
-      </w:r>
-      <w:r>
-        <w:t xml:space="preserve">: </w:t>
-      </w:r>
+      </w:pPr>
       <w:r>
         <w:rPr>
-          <w:b/>
+          <w:u w:val="single"/>
         </w:rPr>
-        <w:t>listás</w:t>
-      </w:r>
-      <w:r>
-        <w:t xml:space="preserve"> és </w:t>
-      </w:r>
+        <w:t xml:space="preserve">Filter: lehetőség van az </w:t>
+      </w:r>
+      <w:proofErr w:type="spellStart"/>
       <w:r>
         <w:rPr>
-          <w:b/>
+          <w:u w:val="single"/>
         </w:rPr>
-        <w:t>oszlopos</w:t>
-      </w:r>
-      <w:r>
-        <w:t xml:space="preserve"> (</w:t>
-      </w:r>
+        <w:t>issuek</w:t>
+      </w:r>
+      <w:proofErr w:type="spellEnd"/>
       <w:r>
         <w:rPr>
-          <w:b/>
+          <w:u w:val="single"/>
         </w:rPr>
-        <w:t>dnd</w:t>
-      </w:r>
-      <w:r>
-        <w:t>) nézet</w:t>
-      </w:r>
-      <w:r>
-        <w:t>. Mindkét esetben az issuek listázásáról van szó, megjelenésükben különböznek.</w:t>
+        <w:t xml:space="preserve"> szűrésére, egyéni szűrők definiálására. Ha egy szűrő aktív, akkor csak azok az </w:t>
+      </w:r>
+      <w:proofErr w:type="spellStart"/>
+      <w:r>
+        <w:rPr>
+          <w:u w:val="single"/>
+        </w:rPr>
+        <w:t>issuek</w:t>
+      </w:r>
+      <w:proofErr w:type="spellEnd"/>
+      <w:r>
+        <w:rPr>
+          <w:u w:val="single"/>
+        </w:rPr>
+        <w:t xml:space="preserve"> fognak megjelenni a táblában, amelyekre a szűrő feltétele teljesül. </w:t>
+      </w:r>
+      <w:r>
+        <w:rPr>
+          <w:u w:val="single"/>
+        </w:rPr>
+        <w:t>Aktív szűrők száma nem korlátolt (egyszerre bármennyi szűrő aktív lehet).</w:t>
       </w:r>
     </w:p>
     <w:p>
@@ -124,112 +266,23 @@
         </w:numPr>
       </w:pPr>
       <w:r>
-        <w:t>Nézetek közös funkciói:</w:t>
-      </w:r>
-    </w:p>
-    <w:p>
-      <w:pPr>
-        <w:pStyle w:val="Listaszerbekezds"/>
-        <w:numPr>
-          <w:ilvl w:val="1"/>
-          <w:numId w:val="1"/>
-        </w:numPr>
-      </w:pPr>
-      <w:r>
-        <w:t xml:space="preserve">Issue létrehozása: </w:t>
-      </w:r>
-      <w:r>
-        <w:rPr>
-          <w:b/>
-        </w:rPr>
-        <w:t>a jelenleg aktív projekthez új issuet vehetünk fel</w:t>
-      </w:r>
-      <w:r>
-        <w:t>, megadva az issue tulajdonságait: név</w:t>
-      </w:r>
-      <w:r>
-        <w:t>, típus</w:t>
-      </w:r>
-      <w:r>
-        <w:t xml:space="preserve">, határidő (opcionális), hozzárendelt személy, </w:t>
-      </w:r>
-      <w:r>
-        <w:t>szülő bázis</w:t>
-      </w:r>
-      <w:r>
-        <w:t>, a feladat elvégzéséhez szükséges</w:t>
-      </w:r>
-      <w:r>
-        <w:t>, valamint a megoldásával eltöltött</w:t>
-      </w:r>
-      <w:r>
-        <w:t xml:space="preserve"> idő</w:t>
-      </w:r>
-      <w:r>
-        <w:t>, státusz</w:t>
-      </w:r>
-      <w:r>
-        <w:t>, esetleges megjegyzés</w:t>
-      </w:r>
-      <w:r>
-        <w:t>, esetleges fájlok hozzáadása</w:t>
-      </w:r>
-      <w:r>
-        <w:t>.</w:t>
-      </w:r>
-      <w:r>
-        <w:t xml:space="preserve"> (esetleg verziószámhoz kötés, ha akarunk ilyet)</w:t>
-      </w:r>
-    </w:p>
-    <w:p>
-      <w:pPr>
-        <w:pStyle w:val="Listaszerbekezds"/>
-        <w:numPr>
-          <w:ilvl w:val="1"/>
-          <w:numId w:val="1"/>
-        </w:numPr>
-      </w:pPr>
-      <w:r>
-        <w:t>Issue tulajdonság ablak: egy issuera való kattintással a képernyő jobb szélén elhelyezkedő beágyazott ablakban (vagy valami hasonlóban…) megjelennek az issue tulajdonságai.</w:t>
-      </w:r>
-      <w:r>
-        <w:t xml:space="preserve"> Itt van lehetőség az issu</w:t>
-      </w:r>
-      <w:r>
-        <w:t xml:space="preserve">e </w:t>
-      </w:r>
-      <w:r>
-        <w:rPr>
-          <w:b/>
-        </w:rPr>
-        <w:t>tulajdonságainak</w:t>
-      </w:r>
-      <w:r>
-        <w:t xml:space="preserve"> </w:t>
-      </w:r>
-      <w:r>
-        <w:rPr>
-          <w:b/>
-        </w:rPr>
-        <w:t>módosítására</w:t>
-      </w:r>
-      <w:r>
-        <w:t>, valamint komment hozzáadására.</w:t>
-      </w:r>
-    </w:p>
-    <w:p>
-      <w:pPr>
-        <w:pStyle w:val="Listaszerbekezds"/>
-        <w:numPr>
-          <w:ilvl w:val="1"/>
-          <w:numId w:val="1"/>
-        </w:numPr>
-      </w:pPr>
-      <w:r>
-        <w:t xml:space="preserve">Filter: lehetőség van az issuek szűrésére, egyéni szűrők definiálására. Ha egy szűrő aktív, akkor csak azok az issuek fognak megjelenni a táblában, amelyekre a szűrő feltétele teljesül. </w:t>
-      </w:r>
-      <w:r>
-        <w:t>Aktív szűrők száma nem korlátolt (egyszerre bármennyi szűrő aktív lehet).</w:t>
+        <w:t xml:space="preserve">Az </w:t>
+      </w:r>
+      <w:proofErr w:type="spellStart"/>
+      <w:r>
+        <w:t>issuek</w:t>
+      </w:r>
+      <w:proofErr w:type="spellEnd"/>
+      <w:r>
+        <w:t xml:space="preserve"> sorokban helyezkednek el megjelenítve a fontosabb tulajdonságaikat (</w:t>
+      </w:r>
+      <w:proofErr w:type="gramStart"/>
+      <w:r>
+        <w:t>táblázat szerűen</w:t>
+      </w:r>
+      <w:proofErr w:type="gramEnd"/>
+      <w:r>
+        <w:t>).</w:t>
       </w:r>
     </w:p>
     <w:p>
@@ -239,58 +292,1035 @@
           <w:ilvl w:val="0"/>
           <w:numId w:val="1"/>
         </w:numPr>
-      </w:pPr>
-      <w:r>
-        <w:t>Listás nézet egyedi funkciói</w:t>
+        <w:rPr>
+          <w:u w:val="single"/>
+        </w:rPr>
+      </w:pPr>
+      <w:r>
+        <w:rPr>
+          <w:u w:val="single"/>
+        </w:rPr>
+        <w:t xml:space="preserve">Rendezés: Az </w:t>
+      </w:r>
+      <w:proofErr w:type="spellStart"/>
+      <w:r>
+        <w:rPr>
+          <w:u w:val="single"/>
+        </w:rPr>
+        <w:t>issuekat</w:t>
+      </w:r>
+      <w:proofErr w:type="spellEnd"/>
+      <w:r>
+        <w:rPr>
+          <w:u w:val="single"/>
+        </w:rPr>
+        <w:t xml:space="preserve"> rendezhetjük a kiemelt tulajdonságaik szerint (pl.: típus szerint a könnyebb áttekinthetőségért).</w:t>
       </w:r>
     </w:p>
     <w:p>
-      <w:pPr>
-        <w:pStyle w:val="Listaszerbekezds"/>
-        <w:numPr>
-          <w:ilvl w:val="1"/>
-          <w:numId w:val="1"/>
-        </w:numPr>
-      </w:pPr>
-      <w:r>
-        <w:t>Az issuek sorokban helyezkednek el megjelenítve a fontosabb tulajdonságaikat (táblázat szerűen).</w:t>
+      <w:r>
+        <w:t>Tesztesetek:</w:t>
       </w:r>
     </w:p>
+    <w:tbl>
+      <w:tblPr>
+        <w:tblStyle w:val="Rcsostblzat"/>
+        <w:tblW w:w="0" w:type="auto"/>
+        <w:shd w:val="clear" w:color="auto" w:fill="EEECE1" w:themeFill="background2"/>
+        <w:tblLook w:val="04A0"/>
+      </w:tblPr>
+      <w:tblGrid>
+        <w:gridCol w:w="1668"/>
+        <w:gridCol w:w="2693"/>
+        <w:gridCol w:w="2268"/>
+        <w:gridCol w:w="2583"/>
+      </w:tblGrid>
+      <w:tr>
+        <w:trPr>
+          <w:cantSplit/>
+        </w:trPr>
+        <w:tc>
+          <w:tcPr>
+            <w:tcW w:w="1668" w:type="dxa"/>
+            <w:shd w:val="clear" w:color="auto" w:fill="FFFFFF" w:themeFill="background1"/>
+          </w:tcPr>
+          <w:p>
+            <w:pPr>
+              <w:rPr>
+                <w:b/>
+                <w:sz w:val="28"/>
+              </w:rPr>
+            </w:pPr>
+            <w:r>
+              <w:rPr>
+                <w:b/>
+                <w:sz w:val="28"/>
+              </w:rPr>
+              <w:t>Teszt neve</w:t>
+            </w:r>
+          </w:p>
+        </w:tc>
+        <w:tc>
+          <w:tcPr>
+            <w:tcW w:w="2693" w:type="dxa"/>
+            <w:shd w:val="clear" w:color="auto" w:fill="FFFFFF" w:themeFill="background1"/>
+          </w:tcPr>
+          <w:p>
+            <w:pPr>
+              <w:rPr>
+                <w:b/>
+                <w:sz w:val="28"/>
+              </w:rPr>
+            </w:pPr>
+            <w:proofErr w:type="spellStart"/>
+            <w:r>
+              <w:rPr>
+                <w:b/>
+                <w:sz w:val="28"/>
+              </w:rPr>
+              <w:t>Given</w:t>
+            </w:r>
+            <w:proofErr w:type="spellEnd"/>
+          </w:p>
+        </w:tc>
+        <w:tc>
+          <w:tcPr>
+            <w:tcW w:w="2268" w:type="dxa"/>
+            <w:shd w:val="clear" w:color="auto" w:fill="FFFFFF" w:themeFill="background1"/>
+          </w:tcPr>
+          <w:p>
+            <w:pPr>
+              <w:rPr>
+                <w:b/>
+                <w:sz w:val="28"/>
+              </w:rPr>
+            </w:pPr>
+            <w:proofErr w:type="spellStart"/>
+            <w:r>
+              <w:rPr>
+                <w:b/>
+                <w:sz w:val="28"/>
+              </w:rPr>
+              <w:t>When</w:t>
+            </w:r>
+            <w:proofErr w:type="spellEnd"/>
+          </w:p>
+        </w:tc>
+        <w:tc>
+          <w:tcPr>
+            <w:tcW w:w="2583" w:type="dxa"/>
+            <w:shd w:val="clear" w:color="auto" w:fill="FFFFFF" w:themeFill="background1"/>
+          </w:tcPr>
+          <w:p>
+            <w:pPr>
+              <w:rPr>
+                <w:b/>
+                <w:sz w:val="28"/>
+              </w:rPr>
+            </w:pPr>
+            <w:proofErr w:type="spellStart"/>
+            <w:r>
+              <w:rPr>
+                <w:b/>
+                <w:sz w:val="28"/>
+              </w:rPr>
+              <w:t>Then</w:t>
+            </w:r>
+            <w:proofErr w:type="spellEnd"/>
+          </w:p>
+        </w:tc>
+      </w:tr>
+      <w:tr>
+        <w:trPr>
+          <w:cantSplit/>
+        </w:trPr>
+        <w:tc>
+          <w:tcPr>
+            <w:tcW w:w="1668" w:type="dxa"/>
+            <w:tcBorders>
+              <w:bottom w:val="single" w:sz="4" w:space="0" w:color="000000" w:themeColor="text1"/>
+            </w:tcBorders>
+            <w:shd w:val="clear" w:color="auto" w:fill="EEECE1" w:themeFill="background2"/>
+          </w:tcPr>
+          <w:p>
+            <w:pPr>
+              <w:rPr>
+                <w:sz w:val="20"/>
+              </w:rPr>
+            </w:pPr>
+            <w:r>
+              <w:rPr>
+                <w:sz w:val="20"/>
+              </w:rPr>
+              <w:t>Feladat</w:t>
+            </w:r>
+            <w:r>
+              <w:rPr>
+                <w:sz w:val="20"/>
+              </w:rPr>
+              <w:t xml:space="preserve"> listázása</w:t>
+            </w:r>
+          </w:p>
+        </w:tc>
+        <w:tc>
+          <w:tcPr>
+            <w:tcW w:w="2693" w:type="dxa"/>
+            <w:tcBorders>
+              <w:bottom w:val="single" w:sz="4" w:space="0" w:color="000000" w:themeColor="text1"/>
+            </w:tcBorders>
+            <w:shd w:val="clear" w:color="auto" w:fill="EEECE1" w:themeFill="background2"/>
+          </w:tcPr>
+          <w:p>
+            <w:pPr>
+              <w:pStyle w:val="Listaszerbekezds"/>
+              <w:numPr>
+                <w:ilvl w:val="0"/>
+                <w:numId w:val="4"/>
+              </w:numPr>
+              <w:ind w:left="249" w:hanging="249"/>
+              <w:rPr>
+                <w:sz w:val="20"/>
+              </w:rPr>
+            </w:pPr>
+            <w:r>
+              <w:rPr>
+                <w:sz w:val="20"/>
+              </w:rPr>
+              <w:t>bejelentkezett felhasználó</w:t>
+            </w:r>
+          </w:p>
+          <w:p>
+            <w:pPr>
+              <w:pStyle w:val="Listaszerbekezds"/>
+              <w:numPr>
+                <w:ilvl w:val="0"/>
+                <w:numId w:val="4"/>
+              </w:numPr>
+              <w:ind w:left="249" w:hanging="249"/>
+              <w:rPr>
+                <w:sz w:val="20"/>
+              </w:rPr>
+            </w:pPr>
+            <w:r>
+              <w:rPr>
+                <w:sz w:val="20"/>
+              </w:rPr>
+              <w:t>homepage aktív</w:t>
+            </w:r>
+          </w:p>
+        </w:tc>
+        <w:tc>
+          <w:tcPr>
+            <w:tcW w:w="2268" w:type="dxa"/>
+            <w:tcBorders>
+              <w:bottom w:val="single" w:sz="4" w:space="0" w:color="000000" w:themeColor="text1"/>
+            </w:tcBorders>
+            <w:shd w:val="clear" w:color="auto" w:fill="EEECE1" w:themeFill="background2"/>
+          </w:tcPr>
+          <w:p>
+            <w:pPr>
+              <w:pStyle w:val="Listaszerbekezds"/>
+              <w:numPr>
+                <w:ilvl w:val="0"/>
+                <w:numId w:val="4"/>
+              </w:numPr>
+              <w:ind w:left="249" w:hanging="249"/>
+              <w:rPr>
+                <w:sz w:val="20"/>
+              </w:rPr>
+            </w:pPr>
+            <w:r>
+              <w:rPr>
+                <w:sz w:val="20"/>
+              </w:rPr>
+              <w:t>rákattint a „Feladatok” menüpontra</w:t>
+            </w:r>
+          </w:p>
+        </w:tc>
+        <w:tc>
+          <w:tcPr>
+            <w:tcW w:w="2583" w:type="dxa"/>
+            <w:tcBorders>
+              <w:bottom w:val="single" w:sz="4" w:space="0" w:color="000000" w:themeColor="text1"/>
+            </w:tcBorders>
+            <w:shd w:val="clear" w:color="auto" w:fill="EEECE1" w:themeFill="background2"/>
+          </w:tcPr>
+          <w:p>
+            <w:pPr>
+              <w:pStyle w:val="Listaszerbekezds"/>
+              <w:numPr>
+                <w:ilvl w:val="0"/>
+                <w:numId w:val="4"/>
+              </w:numPr>
+              <w:ind w:left="249" w:hanging="249"/>
+              <w:rPr>
+                <w:sz w:val="20"/>
+              </w:rPr>
+            </w:pPr>
+            <w:r>
+              <w:rPr>
+                <w:sz w:val="20"/>
+              </w:rPr>
+              <w:t xml:space="preserve">a feladatok </w:t>
+            </w:r>
+            <w:r>
+              <w:rPr>
+                <w:sz w:val="20"/>
+              </w:rPr>
+              <w:t>listázása lap lesz aktív</w:t>
+            </w:r>
+          </w:p>
+          <w:p>
+            <w:pPr>
+              <w:pStyle w:val="Listaszerbekezds"/>
+              <w:numPr>
+                <w:ilvl w:val="0"/>
+                <w:numId w:val="4"/>
+              </w:numPr>
+              <w:ind w:left="249" w:hanging="249"/>
+              <w:rPr>
+                <w:sz w:val="20"/>
+              </w:rPr>
+            </w:pPr>
+            <w:r>
+              <w:rPr>
+                <w:sz w:val="20"/>
+              </w:rPr>
+              <w:t>egy projekt automatikusan kiválasztásra kerül</w:t>
+            </w:r>
+          </w:p>
+        </w:tc>
+      </w:tr>
+      <w:tr>
+        <w:trPr>
+          <w:cantSplit/>
+        </w:trPr>
+        <w:tc>
+          <w:tcPr>
+            <w:tcW w:w="1668" w:type="dxa"/>
+            <w:shd w:val="clear" w:color="auto" w:fill="FFFFFF" w:themeFill="background1"/>
+          </w:tcPr>
+          <w:p>
+            <w:pPr>
+              <w:rPr>
+                <w:sz w:val="20"/>
+              </w:rPr>
+            </w:pPr>
+            <w:r>
+              <w:rPr>
+                <w:sz w:val="20"/>
+              </w:rPr>
+              <w:t>Aktív projekt választása</w:t>
+            </w:r>
+          </w:p>
+        </w:tc>
+        <w:tc>
+          <w:tcPr>
+            <w:tcW w:w="2693" w:type="dxa"/>
+            <w:shd w:val="clear" w:color="auto" w:fill="FFFFFF" w:themeFill="background1"/>
+          </w:tcPr>
+          <w:p>
+            <w:pPr>
+              <w:pStyle w:val="Listaszerbekezds"/>
+              <w:numPr>
+                <w:ilvl w:val="0"/>
+                <w:numId w:val="4"/>
+              </w:numPr>
+              <w:ind w:left="249" w:hanging="249"/>
+              <w:rPr>
+                <w:sz w:val="20"/>
+              </w:rPr>
+            </w:pPr>
+            <w:r>
+              <w:rPr>
+                <w:sz w:val="20"/>
+              </w:rPr>
+              <w:t>a feladatok listázása lap aktív</w:t>
+            </w:r>
+          </w:p>
+        </w:tc>
+        <w:tc>
+          <w:tcPr>
+            <w:tcW w:w="2268" w:type="dxa"/>
+            <w:shd w:val="clear" w:color="auto" w:fill="FFFFFF" w:themeFill="background1"/>
+          </w:tcPr>
+          <w:p>
+            <w:pPr>
+              <w:pStyle w:val="Listaszerbekezds"/>
+              <w:numPr>
+                <w:ilvl w:val="0"/>
+                <w:numId w:val="4"/>
+              </w:numPr>
+              <w:ind w:left="249" w:hanging="249"/>
+              <w:rPr>
+                <w:sz w:val="20"/>
+              </w:rPr>
+            </w:pPr>
+            <w:r>
+              <w:rPr>
+                <w:sz w:val="20"/>
+              </w:rPr>
+              <w:t>a projekt legördülő menüből kiválaszt egy projektnevet</w:t>
+            </w:r>
+          </w:p>
+        </w:tc>
+        <w:tc>
+          <w:tcPr>
+            <w:tcW w:w="2583" w:type="dxa"/>
+            <w:shd w:val="clear" w:color="auto" w:fill="FFFFFF" w:themeFill="background1"/>
+          </w:tcPr>
+          <w:p>
+            <w:pPr>
+              <w:pStyle w:val="Listaszerbekezds"/>
+              <w:numPr>
+                <w:ilvl w:val="0"/>
+                <w:numId w:val="4"/>
+              </w:numPr>
+              <w:ind w:left="249" w:hanging="249"/>
+              <w:rPr>
+                <w:sz w:val="20"/>
+              </w:rPr>
+            </w:pPr>
+            <w:r>
+              <w:rPr>
+                <w:sz w:val="20"/>
+              </w:rPr>
+              <w:t>az adott projekthez tartozó feladatok kilistázódnak</w:t>
+            </w:r>
+          </w:p>
+        </w:tc>
+      </w:tr>
+      <w:tr>
+        <w:trPr>
+          <w:cantSplit/>
+        </w:trPr>
+        <w:tc>
+          <w:tcPr>
+            <w:tcW w:w="1668" w:type="dxa"/>
+            <w:tcBorders>
+              <w:bottom w:val="single" w:sz="4" w:space="0" w:color="000000" w:themeColor="text1"/>
+            </w:tcBorders>
+            <w:shd w:val="clear" w:color="auto" w:fill="EEECE1" w:themeFill="background2"/>
+          </w:tcPr>
+          <w:p>
+            <w:pPr>
+              <w:rPr>
+                <w:sz w:val="20"/>
+              </w:rPr>
+            </w:pPr>
+            <w:r>
+              <w:rPr>
+                <w:sz w:val="20"/>
+              </w:rPr>
+              <w:t>Feladat hozzáadása</w:t>
+            </w:r>
+          </w:p>
+        </w:tc>
+        <w:tc>
+          <w:tcPr>
+            <w:tcW w:w="2693" w:type="dxa"/>
+            <w:tcBorders>
+              <w:bottom w:val="single" w:sz="4" w:space="0" w:color="000000" w:themeColor="text1"/>
+            </w:tcBorders>
+            <w:shd w:val="clear" w:color="auto" w:fill="EEECE1" w:themeFill="background2"/>
+          </w:tcPr>
+          <w:p>
+            <w:pPr>
+              <w:pStyle w:val="Listaszerbekezds"/>
+              <w:numPr>
+                <w:ilvl w:val="0"/>
+                <w:numId w:val="4"/>
+              </w:numPr>
+              <w:ind w:left="249" w:hanging="249"/>
+              <w:rPr>
+                <w:sz w:val="20"/>
+              </w:rPr>
+            </w:pPr>
+            <w:r>
+              <w:rPr>
+                <w:sz w:val="20"/>
+              </w:rPr>
+              <w:t>a feladatok listázása lap aktív</w:t>
+            </w:r>
+          </w:p>
+        </w:tc>
+        <w:tc>
+          <w:tcPr>
+            <w:tcW w:w="2268" w:type="dxa"/>
+            <w:tcBorders>
+              <w:bottom w:val="single" w:sz="4" w:space="0" w:color="000000" w:themeColor="text1"/>
+            </w:tcBorders>
+            <w:shd w:val="clear" w:color="auto" w:fill="EEECE1" w:themeFill="background2"/>
+          </w:tcPr>
+          <w:p>
+            <w:pPr>
+              <w:pStyle w:val="Listaszerbekezds"/>
+              <w:numPr>
+                <w:ilvl w:val="0"/>
+                <w:numId w:val="4"/>
+              </w:numPr>
+              <w:ind w:left="249" w:hanging="249"/>
+              <w:rPr>
+                <w:sz w:val="20"/>
+              </w:rPr>
+            </w:pPr>
+            <w:r>
+              <w:rPr>
+                <w:sz w:val="20"/>
+              </w:rPr>
+              <w:t>rákattint a „+ Feladat felvétele” gombra</w:t>
+            </w:r>
+          </w:p>
+        </w:tc>
+        <w:tc>
+          <w:tcPr>
+            <w:tcW w:w="2583" w:type="dxa"/>
+            <w:tcBorders>
+              <w:bottom w:val="single" w:sz="4" w:space="0" w:color="000000" w:themeColor="text1"/>
+            </w:tcBorders>
+            <w:shd w:val="clear" w:color="auto" w:fill="EEECE1" w:themeFill="background2"/>
+          </w:tcPr>
+          <w:p>
+            <w:pPr>
+              <w:pStyle w:val="Listaszerbekezds"/>
+              <w:numPr>
+                <w:ilvl w:val="0"/>
+                <w:numId w:val="4"/>
+              </w:numPr>
+              <w:ind w:left="249" w:hanging="249"/>
+              <w:rPr>
+                <w:sz w:val="20"/>
+              </w:rPr>
+            </w:pPr>
+            <w:r>
+              <w:rPr>
+                <w:sz w:val="20"/>
+              </w:rPr>
+              <w:t>a feladat hozzáadásához tartozó űrlap jelenik meg</w:t>
+            </w:r>
+          </w:p>
+        </w:tc>
+      </w:tr>
+      <w:tr>
+        <w:trPr>
+          <w:cantSplit/>
+        </w:trPr>
+        <w:tc>
+          <w:tcPr>
+            <w:tcW w:w="1668" w:type="dxa"/>
+            <w:shd w:val="clear" w:color="auto" w:fill="FFFFFF" w:themeFill="background1"/>
+          </w:tcPr>
+          <w:p>
+            <w:pPr>
+              <w:rPr>
+                <w:sz w:val="20"/>
+              </w:rPr>
+            </w:pPr>
+            <w:r>
+              <w:rPr>
+                <w:sz w:val="20"/>
+              </w:rPr>
+              <w:t>Feladat hozzáadása űrlap</w:t>
+            </w:r>
+            <w:r>
+              <w:rPr>
+                <w:sz w:val="20"/>
+              </w:rPr>
+              <w:t>#1</w:t>
+            </w:r>
+          </w:p>
+        </w:tc>
+        <w:tc>
+          <w:tcPr>
+            <w:tcW w:w="2693" w:type="dxa"/>
+            <w:shd w:val="clear" w:color="auto" w:fill="FFFFFF" w:themeFill="background1"/>
+          </w:tcPr>
+          <w:p>
+            <w:pPr>
+              <w:pStyle w:val="Listaszerbekezds"/>
+              <w:numPr>
+                <w:ilvl w:val="0"/>
+                <w:numId w:val="4"/>
+              </w:numPr>
+              <w:ind w:left="249" w:hanging="249"/>
+              <w:rPr>
+                <w:sz w:val="20"/>
+              </w:rPr>
+            </w:pPr>
+            <w:r>
+              <w:rPr>
+                <w:sz w:val="20"/>
+              </w:rPr>
+              <w:t>a feladat hozzáadását lehetővé tevő űrlap aktív</w:t>
+            </w:r>
+            <w:r>
+              <w:rPr>
+                <w:sz w:val="20"/>
+              </w:rPr>
+              <w:t>, kitöltetlen állapotban van (kivéve határidő)</w:t>
+            </w:r>
+          </w:p>
+        </w:tc>
+        <w:tc>
+          <w:tcPr>
+            <w:tcW w:w="2268" w:type="dxa"/>
+            <w:shd w:val="clear" w:color="auto" w:fill="FFFFFF" w:themeFill="background1"/>
+          </w:tcPr>
+          <w:p>
+            <w:pPr>
+              <w:pStyle w:val="Listaszerbekezds"/>
+              <w:numPr>
+                <w:ilvl w:val="0"/>
+                <w:numId w:val="4"/>
+              </w:numPr>
+              <w:ind w:left="249" w:hanging="249"/>
+              <w:rPr>
+                <w:sz w:val="20"/>
+              </w:rPr>
+            </w:pPr>
+            <w:r>
+              <w:rPr>
+                <w:sz w:val="20"/>
+              </w:rPr>
+              <w:t>rákattint a „Feladat felvétele” gombra</w:t>
+            </w:r>
+          </w:p>
+        </w:tc>
+        <w:tc>
+          <w:tcPr>
+            <w:tcW w:w="2583" w:type="dxa"/>
+            <w:shd w:val="clear" w:color="auto" w:fill="FFFFFF" w:themeFill="background1"/>
+          </w:tcPr>
+          <w:p>
+            <w:pPr>
+              <w:pStyle w:val="Listaszerbekezds"/>
+              <w:numPr>
+                <w:ilvl w:val="0"/>
+                <w:numId w:val="4"/>
+              </w:numPr>
+              <w:ind w:left="249" w:hanging="249"/>
+              <w:rPr>
+                <w:sz w:val="20"/>
+              </w:rPr>
+            </w:pPr>
+            <w:r>
+              <w:rPr>
+                <w:sz w:val="20"/>
+              </w:rPr>
+              <w:t>hibaüzenet jelenik meg, amely jelzi, hogy az űrlap hibásan van kitöltve</w:t>
+            </w:r>
+          </w:p>
+        </w:tc>
+      </w:tr>
+      <w:tr>
+        <w:trPr>
+          <w:cantSplit/>
+        </w:trPr>
+        <w:tc>
+          <w:tcPr>
+            <w:tcW w:w="1668" w:type="dxa"/>
+            <w:tcBorders>
+              <w:bottom w:val="single" w:sz="4" w:space="0" w:color="000000" w:themeColor="text1"/>
+            </w:tcBorders>
+            <w:shd w:val="clear" w:color="auto" w:fill="EEECE1" w:themeFill="background2"/>
+          </w:tcPr>
+          <w:p>
+            <w:pPr>
+              <w:rPr>
+                <w:sz w:val="20"/>
+              </w:rPr>
+            </w:pPr>
+            <w:r>
+              <w:rPr>
+                <w:sz w:val="20"/>
+              </w:rPr>
+              <w:t>Feladat hozzáadása űrlap</w:t>
+            </w:r>
+            <w:r>
+              <w:rPr>
+                <w:sz w:val="20"/>
+              </w:rPr>
+              <w:t>#2</w:t>
+            </w:r>
+          </w:p>
+        </w:tc>
+        <w:tc>
+          <w:tcPr>
+            <w:tcW w:w="2693" w:type="dxa"/>
+            <w:tcBorders>
+              <w:bottom w:val="single" w:sz="4" w:space="0" w:color="000000" w:themeColor="text1"/>
+            </w:tcBorders>
+            <w:shd w:val="clear" w:color="auto" w:fill="EEECE1" w:themeFill="background2"/>
+          </w:tcPr>
+          <w:p>
+            <w:pPr>
+              <w:pStyle w:val="Listaszerbekezds"/>
+              <w:numPr>
+                <w:ilvl w:val="0"/>
+                <w:numId w:val="4"/>
+              </w:numPr>
+              <w:ind w:left="249" w:hanging="249"/>
+              <w:rPr>
+                <w:sz w:val="20"/>
+              </w:rPr>
+            </w:pPr>
+            <w:r>
+              <w:rPr>
+                <w:sz w:val="20"/>
+              </w:rPr>
+              <w:t>a feladat hozzáadását lehetővé tevő űrlap aktív, kitölt</w:t>
+            </w:r>
+            <w:r>
+              <w:rPr>
+                <w:sz w:val="20"/>
+              </w:rPr>
+              <w:t>ött</w:t>
+            </w:r>
+            <w:r>
+              <w:rPr>
+                <w:sz w:val="20"/>
+              </w:rPr>
+              <w:t xml:space="preserve"> állapotban van (kivéve határidő)</w:t>
+            </w:r>
+          </w:p>
+          <w:p>
+            <w:pPr>
+              <w:pStyle w:val="Listaszerbekezds"/>
+              <w:numPr>
+                <w:ilvl w:val="0"/>
+                <w:numId w:val="4"/>
+              </w:numPr>
+              <w:ind w:left="249" w:hanging="249"/>
+              <w:rPr>
+                <w:sz w:val="20"/>
+              </w:rPr>
+            </w:pPr>
+            <w:r>
+              <w:rPr>
+                <w:sz w:val="20"/>
+              </w:rPr>
+              <w:t>a feladat neve megegyezik egy már meglévő nevével</w:t>
+            </w:r>
+          </w:p>
+        </w:tc>
+        <w:tc>
+          <w:tcPr>
+            <w:tcW w:w="2268" w:type="dxa"/>
+            <w:tcBorders>
+              <w:bottom w:val="single" w:sz="4" w:space="0" w:color="000000" w:themeColor="text1"/>
+            </w:tcBorders>
+            <w:shd w:val="clear" w:color="auto" w:fill="EEECE1" w:themeFill="background2"/>
+          </w:tcPr>
+          <w:p>
+            <w:pPr>
+              <w:pStyle w:val="Listaszerbekezds"/>
+              <w:numPr>
+                <w:ilvl w:val="0"/>
+                <w:numId w:val="4"/>
+              </w:numPr>
+              <w:ind w:left="249" w:hanging="249"/>
+              <w:rPr>
+                <w:sz w:val="20"/>
+              </w:rPr>
+            </w:pPr>
+            <w:r>
+              <w:rPr>
+                <w:sz w:val="20"/>
+              </w:rPr>
+              <w:t>rákattint a „Feladat felvétele” gombra</w:t>
+            </w:r>
+          </w:p>
+        </w:tc>
+        <w:tc>
+          <w:tcPr>
+            <w:tcW w:w="2583" w:type="dxa"/>
+            <w:tcBorders>
+              <w:bottom w:val="single" w:sz="4" w:space="0" w:color="000000" w:themeColor="text1"/>
+            </w:tcBorders>
+            <w:shd w:val="clear" w:color="auto" w:fill="EEECE1" w:themeFill="background2"/>
+          </w:tcPr>
+          <w:p>
+            <w:pPr>
+              <w:pStyle w:val="Listaszerbekezds"/>
+              <w:numPr>
+                <w:ilvl w:val="0"/>
+                <w:numId w:val="4"/>
+              </w:numPr>
+              <w:ind w:left="249" w:hanging="249"/>
+              <w:rPr>
+                <w:sz w:val="20"/>
+              </w:rPr>
+            </w:pPr>
+            <w:r>
+              <w:rPr>
+                <w:sz w:val="20"/>
+              </w:rPr>
+              <w:t>hibaüzenet jelenik meg, amely jelzi, hogy az űrlap hibásan van kitöltve</w:t>
+            </w:r>
+          </w:p>
+        </w:tc>
+      </w:tr>
+      <w:tr>
+        <w:trPr>
+          <w:cantSplit/>
+        </w:trPr>
+        <w:tc>
+          <w:tcPr>
+            <w:tcW w:w="1668" w:type="dxa"/>
+            <w:shd w:val="clear" w:color="auto" w:fill="FFFFFF" w:themeFill="background1"/>
+          </w:tcPr>
+          <w:p>
+            <w:pPr>
+              <w:rPr>
+                <w:sz w:val="20"/>
+              </w:rPr>
+            </w:pPr>
+            <w:r>
+              <w:rPr>
+                <w:sz w:val="20"/>
+              </w:rPr>
+              <w:t>Feladat hozzáadása űrlap</w:t>
+            </w:r>
+            <w:r>
+              <w:rPr>
+                <w:sz w:val="20"/>
+              </w:rPr>
+              <w:t>#3</w:t>
+            </w:r>
+          </w:p>
+        </w:tc>
+        <w:tc>
+          <w:tcPr>
+            <w:tcW w:w="2693" w:type="dxa"/>
+            <w:shd w:val="clear" w:color="auto" w:fill="FFFFFF" w:themeFill="background1"/>
+          </w:tcPr>
+          <w:p>
+            <w:pPr>
+              <w:pStyle w:val="Listaszerbekezds"/>
+              <w:numPr>
+                <w:ilvl w:val="0"/>
+                <w:numId w:val="4"/>
+              </w:numPr>
+              <w:ind w:left="249" w:hanging="249"/>
+              <w:rPr>
+                <w:sz w:val="20"/>
+              </w:rPr>
+            </w:pPr>
+            <w:r>
+              <w:rPr>
+                <w:sz w:val="20"/>
+              </w:rPr>
+              <w:t xml:space="preserve">a feladat hozzáadását lehetővé tevő űrlap aktív, </w:t>
+            </w:r>
+            <w:r>
+              <w:rPr>
+                <w:sz w:val="20"/>
+              </w:rPr>
+              <w:t>kitöltött</w:t>
+            </w:r>
+            <w:r>
+              <w:rPr>
+                <w:sz w:val="20"/>
+              </w:rPr>
+              <w:t xml:space="preserve"> állapotban van (kivéve határidő)</w:t>
+            </w:r>
+          </w:p>
+          <w:p>
+            <w:pPr>
+              <w:pStyle w:val="Listaszerbekezds"/>
+              <w:numPr>
+                <w:ilvl w:val="0"/>
+                <w:numId w:val="4"/>
+              </w:numPr>
+              <w:ind w:left="249" w:hanging="249"/>
+              <w:rPr>
+                <w:sz w:val="20"/>
+              </w:rPr>
+            </w:pPr>
+            <w:r>
+              <w:rPr>
+                <w:sz w:val="20"/>
+              </w:rPr>
+              <w:t>a feladat neve nem egyezik meg egy már meglévő nevével</w:t>
+            </w:r>
+          </w:p>
+        </w:tc>
+        <w:tc>
+          <w:tcPr>
+            <w:tcW w:w="2268" w:type="dxa"/>
+            <w:shd w:val="clear" w:color="auto" w:fill="FFFFFF" w:themeFill="background1"/>
+          </w:tcPr>
+          <w:p>
+            <w:pPr>
+              <w:pStyle w:val="Listaszerbekezds"/>
+              <w:numPr>
+                <w:ilvl w:val="0"/>
+                <w:numId w:val="4"/>
+              </w:numPr>
+              <w:ind w:left="249" w:hanging="249"/>
+              <w:rPr>
+                <w:sz w:val="20"/>
+              </w:rPr>
+            </w:pPr>
+            <w:r>
+              <w:rPr>
+                <w:sz w:val="20"/>
+              </w:rPr>
+              <w:t>rákattint a „Feladat felvétele” gombra</w:t>
+            </w:r>
+          </w:p>
+        </w:tc>
+        <w:tc>
+          <w:tcPr>
+            <w:tcW w:w="2583" w:type="dxa"/>
+            <w:shd w:val="clear" w:color="auto" w:fill="FFFFFF" w:themeFill="background1"/>
+          </w:tcPr>
+          <w:p>
+            <w:pPr>
+              <w:pStyle w:val="Listaszerbekezds"/>
+              <w:numPr>
+                <w:ilvl w:val="0"/>
+                <w:numId w:val="4"/>
+              </w:numPr>
+              <w:ind w:left="249" w:hanging="249"/>
+              <w:rPr>
+                <w:sz w:val="20"/>
+              </w:rPr>
+            </w:pPr>
+            <w:r>
+              <w:rPr>
+                <w:sz w:val="20"/>
+              </w:rPr>
+              <w:t>a feladat elmentésre kerül</w:t>
+            </w:r>
+          </w:p>
+          <w:p>
+            <w:pPr>
+              <w:pStyle w:val="Listaszerbekezds"/>
+              <w:numPr>
+                <w:ilvl w:val="0"/>
+                <w:numId w:val="4"/>
+              </w:numPr>
+              <w:ind w:left="249" w:hanging="249"/>
+              <w:rPr>
+                <w:sz w:val="20"/>
+              </w:rPr>
+            </w:pPr>
+            <w:r>
+              <w:rPr>
+                <w:sz w:val="20"/>
+              </w:rPr>
+              <w:t>a feladatok listázása képernyő lesz aktív</w:t>
+            </w:r>
+          </w:p>
+        </w:tc>
+      </w:tr>
+      <w:tr>
+        <w:trPr>
+          <w:cantSplit/>
+        </w:trPr>
+        <w:tc>
+          <w:tcPr>
+            <w:tcW w:w="1668" w:type="dxa"/>
+            <w:shd w:val="clear" w:color="auto" w:fill="EEECE1" w:themeFill="background2"/>
+          </w:tcPr>
+          <w:p>
+            <w:pPr>
+              <w:rPr>
+                <w:sz w:val="20"/>
+              </w:rPr>
+            </w:pPr>
+            <w:r>
+              <w:rPr>
+                <w:sz w:val="20"/>
+              </w:rPr>
+              <w:t>Feladat módosítása</w:t>
+            </w:r>
+          </w:p>
+        </w:tc>
+        <w:tc>
+          <w:tcPr>
+            <w:tcW w:w="2693" w:type="dxa"/>
+            <w:shd w:val="clear" w:color="auto" w:fill="EEECE1" w:themeFill="background2"/>
+          </w:tcPr>
+          <w:p>
+            <w:pPr>
+              <w:pStyle w:val="Listaszerbekezds"/>
+              <w:numPr>
+                <w:ilvl w:val="0"/>
+                <w:numId w:val="4"/>
+              </w:numPr>
+              <w:ind w:left="249" w:hanging="249"/>
+              <w:rPr>
+                <w:sz w:val="20"/>
+              </w:rPr>
+            </w:pPr>
+            <w:r>
+              <w:rPr>
+                <w:sz w:val="20"/>
+              </w:rPr>
+              <w:t>a feladatok listázása lap aktív</w:t>
+            </w:r>
+          </w:p>
+        </w:tc>
+        <w:tc>
+          <w:tcPr>
+            <w:tcW w:w="2268" w:type="dxa"/>
+            <w:shd w:val="clear" w:color="auto" w:fill="EEECE1" w:themeFill="background2"/>
+          </w:tcPr>
+          <w:p>
+            <w:pPr>
+              <w:pStyle w:val="Listaszerbekezds"/>
+              <w:numPr>
+                <w:ilvl w:val="0"/>
+                <w:numId w:val="4"/>
+              </w:numPr>
+              <w:ind w:left="249" w:hanging="249"/>
+              <w:rPr>
+                <w:sz w:val="20"/>
+              </w:rPr>
+            </w:pPr>
+            <w:r>
+              <w:rPr>
+                <w:sz w:val="20"/>
+              </w:rPr>
+              <w:t>rákattint az egyik feladat nevére</w:t>
+            </w:r>
+          </w:p>
+        </w:tc>
+        <w:tc>
+          <w:tcPr>
+            <w:tcW w:w="2583" w:type="dxa"/>
+            <w:shd w:val="clear" w:color="auto" w:fill="EEECE1" w:themeFill="background2"/>
+          </w:tcPr>
+          <w:p>
+            <w:pPr>
+              <w:pStyle w:val="Listaszerbekezds"/>
+              <w:numPr>
+                <w:ilvl w:val="0"/>
+                <w:numId w:val="4"/>
+              </w:numPr>
+              <w:ind w:left="249" w:hanging="249"/>
+              <w:rPr>
+                <w:sz w:val="20"/>
+              </w:rPr>
+            </w:pPr>
+            <w:r>
+              <w:rPr>
+                <w:sz w:val="20"/>
+              </w:rPr>
+              <w:t>a feladat felvétele űrlap jelenik meg, amely nagyjából azonos a feladat felvétele űrlappal</w:t>
+            </w:r>
+          </w:p>
+        </w:tc>
+      </w:tr>
+    </w:tbl>
     <w:p>
       <w:pPr>
-        <w:pStyle w:val="Listaszerbekezds"/>
-        <w:numPr>
-          <w:ilvl w:val="1"/>
-          <w:numId w:val="1"/>
-        </w:numPr>
-      </w:pPr>
-      <w:r>
-        <w:t>Rendezés: Az issuekat rendezhetjük a kiemelt tulajdonságaik szerint (pl.: típus szerint a könnyebb áttekinthetőségért).</w:t>
-      </w:r>
-    </w:p>
-    <w:p>
-      <w:pPr>
-        <w:pStyle w:val="Listaszerbekezds"/>
-        <w:numPr>
-          <w:ilvl w:val="0"/>
-          <w:numId w:val="1"/>
-        </w:numPr>
-      </w:pPr>
-      <w:r>
-        <w:t>Oszlopos nézet egyedi funkciói</w:t>
-      </w:r>
-    </w:p>
-    <w:p>
-      <w:pPr>
-        <w:pStyle w:val="Listaszerbekezds"/>
-        <w:numPr>
-          <w:ilvl w:val="1"/>
-          <w:numId w:val="1"/>
-        </w:numPr>
-      </w:pPr>
-      <w:r>
-        <w:t>Az issuek oszlopokban helyezkednek el. Egy oszlop egy issue státuszt reprezentál, az issuek ennek megfelelően kerülnek megjelenítésre az egyes oszlopokban. Az issuek áthúzhatóak jelenlegi oszlopukból egy másikba, megváltoztatva ezzel a státuszukat.</w:t>
-      </w:r>
+        <w:rPr>
+          <w:u w:val="single"/>
+        </w:rPr>
+      </w:pPr>
     </w:p>
     <w:sectPr>
       <w:pgSz w:w="11906" w:h="16838"/>
@@ -305,6 +1335,230 @@
 <file path=word/numbering.xml><?xml version="1.0" encoding="utf-8"?>
 <w:numbering xmlns:ve="http://schemas.openxmlformats.org/markup-compatibility/2006" xmlns:o="urn:schemas-microsoft-com:office:office" xmlns:r="http://schemas.openxmlformats.org/officeDocument/2006/relationships" xmlns:m="http://schemas.openxmlformats.org/officeDocument/2006/math" xmlns:v="urn:schemas-microsoft-com:vml" xmlns:wp="http://schemas.openxmlformats.org/drawingml/2006/wordprocessingDrawing" xmlns:w10="urn:schemas-microsoft-com:office:word" xmlns:w="http://schemas.openxmlformats.org/wordprocessingml/2006/main" xmlns:wne="http://schemas.microsoft.com/office/word/2006/wordml">
   <w:abstractNum w:abstractNumId="0">
+    <w:nsid w:val="27220DBB"/>
+    <w:multiLevelType w:val="hybridMultilevel"/>
+    <w:tmpl w:val="9236B5FC"/>
+    <w:lvl w:ilvl="0" w:tplc="1C2C4BA6">
+      <w:numFmt w:val="bullet"/>
+      <w:lvlText w:val="-"/>
+      <w:lvlJc w:val="left"/>
+      <w:pPr>
+        <w:ind w:left="720" w:hanging="360"/>
+      </w:pPr>
+      <w:rPr>
+        <w:rFonts w:ascii="Calibri" w:eastAsiaTheme="minorEastAsia" w:hAnsi="Calibri" w:cstheme="minorBidi" w:hint="default"/>
+      </w:rPr>
+    </w:lvl>
+    <w:lvl w:ilvl="1" w:tplc="040E0003" w:tentative="1">
+      <w:start w:val="1"/>
+      <w:numFmt w:val="bullet"/>
+      <w:lvlText w:val="o"/>
+      <w:lvlJc w:val="left"/>
+      <w:pPr>
+        <w:ind w:left="1440" w:hanging="360"/>
+      </w:pPr>
+      <w:rPr>
+        <w:rFonts w:ascii="Courier New" w:hAnsi="Courier New" w:cs="Courier New" w:hint="default"/>
+      </w:rPr>
+    </w:lvl>
+    <w:lvl w:ilvl="2" w:tplc="040E0005" w:tentative="1">
+      <w:start w:val="1"/>
+      <w:numFmt w:val="bullet"/>
+      <w:lvlText w:val=""/>
+      <w:lvlJc w:val="left"/>
+      <w:pPr>
+        <w:ind w:left="2160" w:hanging="360"/>
+      </w:pPr>
+      <w:rPr>
+        <w:rFonts w:ascii="Wingdings" w:hAnsi="Wingdings" w:hint="default"/>
+      </w:rPr>
+    </w:lvl>
+    <w:lvl w:ilvl="3" w:tplc="040E0001" w:tentative="1">
+      <w:start w:val="1"/>
+      <w:numFmt w:val="bullet"/>
+      <w:lvlText w:val=""/>
+      <w:lvlJc w:val="left"/>
+      <w:pPr>
+        <w:ind w:left="2880" w:hanging="360"/>
+      </w:pPr>
+      <w:rPr>
+        <w:rFonts w:ascii="Symbol" w:hAnsi="Symbol" w:hint="default"/>
+      </w:rPr>
+    </w:lvl>
+    <w:lvl w:ilvl="4" w:tplc="040E0003" w:tentative="1">
+      <w:start w:val="1"/>
+      <w:numFmt w:val="bullet"/>
+      <w:lvlText w:val="o"/>
+      <w:lvlJc w:val="left"/>
+      <w:pPr>
+        <w:ind w:left="3600" w:hanging="360"/>
+      </w:pPr>
+      <w:rPr>
+        <w:rFonts w:ascii="Courier New" w:hAnsi="Courier New" w:cs="Courier New" w:hint="default"/>
+      </w:rPr>
+    </w:lvl>
+    <w:lvl w:ilvl="5" w:tplc="040E0005" w:tentative="1">
+      <w:start w:val="1"/>
+      <w:numFmt w:val="bullet"/>
+      <w:lvlText w:val=""/>
+      <w:lvlJc w:val="left"/>
+      <w:pPr>
+        <w:ind w:left="4320" w:hanging="360"/>
+      </w:pPr>
+      <w:rPr>
+        <w:rFonts w:ascii="Wingdings" w:hAnsi="Wingdings" w:hint="default"/>
+      </w:rPr>
+    </w:lvl>
+    <w:lvl w:ilvl="6" w:tplc="040E0001" w:tentative="1">
+      <w:start w:val="1"/>
+      <w:numFmt w:val="bullet"/>
+      <w:lvlText w:val=""/>
+      <w:lvlJc w:val="left"/>
+      <w:pPr>
+        <w:ind w:left="5040" w:hanging="360"/>
+      </w:pPr>
+      <w:rPr>
+        <w:rFonts w:ascii="Symbol" w:hAnsi="Symbol" w:hint="default"/>
+      </w:rPr>
+    </w:lvl>
+    <w:lvl w:ilvl="7" w:tplc="040E0003" w:tentative="1">
+      <w:start w:val="1"/>
+      <w:numFmt w:val="bullet"/>
+      <w:lvlText w:val="o"/>
+      <w:lvlJc w:val="left"/>
+      <w:pPr>
+        <w:ind w:left="5760" w:hanging="360"/>
+      </w:pPr>
+      <w:rPr>
+        <w:rFonts w:ascii="Courier New" w:hAnsi="Courier New" w:cs="Courier New" w:hint="default"/>
+      </w:rPr>
+    </w:lvl>
+    <w:lvl w:ilvl="8" w:tplc="040E0005" w:tentative="1">
+      <w:start w:val="1"/>
+      <w:numFmt w:val="bullet"/>
+      <w:lvlText w:val=""/>
+      <w:lvlJc w:val="left"/>
+      <w:pPr>
+        <w:ind w:left="6480" w:hanging="360"/>
+      </w:pPr>
+      <w:rPr>
+        <w:rFonts w:ascii="Wingdings" w:hAnsi="Wingdings" w:hint="default"/>
+      </w:rPr>
+    </w:lvl>
+  </w:abstractNum>
+  <w:abstractNum w:abstractNumId="1">
+    <w:nsid w:val="56FC3788"/>
+    <w:multiLevelType w:val="hybridMultilevel"/>
+    <w:tmpl w:val="CE3C79FA"/>
+    <w:lvl w:ilvl="0" w:tplc="1C2C4BA6">
+      <w:numFmt w:val="bullet"/>
+      <w:lvlText w:val="-"/>
+      <w:lvlJc w:val="left"/>
+      <w:pPr>
+        <w:ind w:left="720" w:hanging="360"/>
+      </w:pPr>
+      <w:rPr>
+        <w:rFonts w:ascii="Calibri" w:eastAsiaTheme="minorEastAsia" w:hAnsi="Calibri" w:cstheme="minorBidi" w:hint="default"/>
+      </w:rPr>
+    </w:lvl>
+    <w:lvl w:ilvl="1" w:tplc="040E0003" w:tentative="1">
+      <w:start w:val="1"/>
+      <w:numFmt w:val="bullet"/>
+      <w:lvlText w:val="o"/>
+      <w:lvlJc w:val="left"/>
+      <w:pPr>
+        <w:ind w:left="1440" w:hanging="360"/>
+      </w:pPr>
+      <w:rPr>
+        <w:rFonts w:ascii="Courier New" w:hAnsi="Courier New" w:cs="Courier New" w:hint="default"/>
+      </w:rPr>
+    </w:lvl>
+    <w:lvl w:ilvl="2" w:tplc="040E0005" w:tentative="1">
+      <w:start w:val="1"/>
+      <w:numFmt w:val="bullet"/>
+      <w:lvlText w:val=""/>
+      <w:lvlJc w:val="left"/>
+      <w:pPr>
+        <w:ind w:left="2160" w:hanging="360"/>
+      </w:pPr>
+      <w:rPr>
+        <w:rFonts w:ascii="Wingdings" w:hAnsi="Wingdings" w:hint="default"/>
+      </w:rPr>
+    </w:lvl>
+    <w:lvl w:ilvl="3" w:tplc="040E0001" w:tentative="1">
+      <w:start w:val="1"/>
+      <w:numFmt w:val="bullet"/>
+      <w:lvlText w:val=""/>
+      <w:lvlJc w:val="left"/>
+      <w:pPr>
+        <w:ind w:left="2880" w:hanging="360"/>
+      </w:pPr>
+      <w:rPr>
+        <w:rFonts w:ascii="Symbol" w:hAnsi="Symbol" w:hint="default"/>
+      </w:rPr>
+    </w:lvl>
+    <w:lvl w:ilvl="4" w:tplc="040E0003" w:tentative="1">
+      <w:start w:val="1"/>
+      <w:numFmt w:val="bullet"/>
+      <w:lvlText w:val="o"/>
+      <w:lvlJc w:val="left"/>
+      <w:pPr>
+        <w:ind w:left="3600" w:hanging="360"/>
+      </w:pPr>
+      <w:rPr>
+        <w:rFonts w:ascii="Courier New" w:hAnsi="Courier New" w:cs="Courier New" w:hint="default"/>
+      </w:rPr>
+    </w:lvl>
+    <w:lvl w:ilvl="5" w:tplc="040E0005" w:tentative="1">
+      <w:start w:val="1"/>
+      <w:numFmt w:val="bullet"/>
+      <w:lvlText w:val=""/>
+      <w:lvlJc w:val="left"/>
+      <w:pPr>
+        <w:ind w:left="4320" w:hanging="360"/>
+      </w:pPr>
+      <w:rPr>
+        <w:rFonts w:ascii="Wingdings" w:hAnsi="Wingdings" w:hint="default"/>
+      </w:rPr>
+    </w:lvl>
+    <w:lvl w:ilvl="6" w:tplc="040E0001" w:tentative="1">
+      <w:start w:val="1"/>
+      <w:numFmt w:val="bullet"/>
+      <w:lvlText w:val=""/>
+      <w:lvlJc w:val="left"/>
+      <w:pPr>
+        <w:ind w:left="5040" w:hanging="360"/>
+      </w:pPr>
+      <w:rPr>
+        <w:rFonts w:ascii="Symbol" w:hAnsi="Symbol" w:hint="default"/>
+      </w:rPr>
+    </w:lvl>
+    <w:lvl w:ilvl="7" w:tplc="040E0003" w:tentative="1">
+      <w:start w:val="1"/>
+      <w:numFmt w:val="bullet"/>
+      <w:lvlText w:val="o"/>
+      <w:lvlJc w:val="left"/>
+      <w:pPr>
+        <w:ind w:left="5760" w:hanging="360"/>
+      </w:pPr>
+      <w:rPr>
+        <w:rFonts w:ascii="Courier New" w:hAnsi="Courier New" w:cs="Courier New" w:hint="default"/>
+      </w:rPr>
+    </w:lvl>
+    <w:lvl w:ilvl="8" w:tplc="040E0005" w:tentative="1">
+      <w:start w:val="1"/>
+      <w:numFmt w:val="bullet"/>
+      <w:lvlText w:val=""/>
+      <w:lvlJc w:val="left"/>
+      <w:pPr>
+        <w:ind w:left="6480" w:hanging="360"/>
+      </w:pPr>
+      <w:rPr>
+        <w:rFonts w:ascii="Wingdings" w:hAnsi="Wingdings" w:hint="default"/>
+      </w:rPr>
+    </w:lvl>
+  </w:abstractNum>
+  <w:abstractNum w:abstractNumId="2">
     <w:nsid w:val="7553528F"/>
     <w:multiLevelType w:val="hybridMultilevel"/>
     <w:tmpl w:val="FAF65C64"/>
@@ -417,8 +1671,129 @@
       </w:rPr>
     </w:lvl>
   </w:abstractNum>
+  <w:abstractNum w:abstractNumId="3">
+    <w:nsid w:val="7BA37E16"/>
+    <w:multiLevelType w:val="hybridMultilevel"/>
+    <w:tmpl w:val="A04023B0"/>
+    <w:lvl w:ilvl="0" w:tplc="4E0E01A0">
+      <w:numFmt w:val="bullet"/>
+      <w:lvlText w:val="-"/>
+      <w:lvlJc w:val="left"/>
+      <w:pPr>
+        <w:ind w:left="720" w:hanging="360"/>
+      </w:pPr>
+      <w:rPr>
+        <w:rFonts w:ascii="Calibri" w:eastAsiaTheme="minorEastAsia" w:hAnsi="Calibri" w:cstheme="minorBidi" w:hint="default"/>
+      </w:rPr>
+    </w:lvl>
+    <w:lvl w:ilvl="1" w:tplc="040E0003" w:tentative="1">
+      <w:start w:val="1"/>
+      <w:numFmt w:val="bullet"/>
+      <w:lvlText w:val="o"/>
+      <w:lvlJc w:val="left"/>
+      <w:pPr>
+        <w:ind w:left="1440" w:hanging="360"/>
+      </w:pPr>
+      <w:rPr>
+        <w:rFonts w:ascii="Courier New" w:hAnsi="Courier New" w:cs="Courier New" w:hint="default"/>
+      </w:rPr>
+    </w:lvl>
+    <w:lvl w:ilvl="2" w:tplc="040E0005" w:tentative="1">
+      <w:start w:val="1"/>
+      <w:numFmt w:val="bullet"/>
+      <w:lvlText w:val=""/>
+      <w:lvlJc w:val="left"/>
+      <w:pPr>
+        <w:ind w:left="2160" w:hanging="360"/>
+      </w:pPr>
+      <w:rPr>
+        <w:rFonts w:ascii="Wingdings" w:hAnsi="Wingdings" w:hint="default"/>
+      </w:rPr>
+    </w:lvl>
+    <w:lvl w:ilvl="3" w:tplc="040E0001" w:tentative="1">
+      <w:start w:val="1"/>
+      <w:numFmt w:val="bullet"/>
+      <w:lvlText w:val=""/>
+      <w:lvlJc w:val="left"/>
+      <w:pPr>
+        <w:ind w:left="2880" w:hanging="360"/>
+      </w:pPr>
+      <w:rPr>
+        <w:rFonts w:ascii="Symbol" w:hAnsi="Symbol" w:hint="default"/>
+      </w:rPr>
+    </w:lvl>
+    <w:lvl w:ilvl="4" w:tplc="040E0003" w:tentative="1">
+      <w:start w:val="1"/>
+      <w:numFmt w:val="bullet"/>
+      <w:lvlText w:val="o"/>
+      <w:lvlJc w:val="left"/>
+      <w:pPr>
+        <w:ind w:left="3600" w:hanging="360"/>
+      </w:pPr>
+      <w:rPr>
+        <w:rFonts w:ascii="Courier New" w:hAnsi="Courier New" w:cs="Courier New" w:hint="default"/>
+      </w:rPr>
+    </w:lvl>
+    <w:lvl w:ilvl="5" w:tplc="040E0005" w:tentative="1">
+      <w:start w:val="1"/>
+      <w:numFmt w:val="bullet"/>
+      <w:lvlText w:val=""/>
+      <w:lvlJc w:val="left"/>
+      <w:pPr>
+        <w:ind w:left="4320" w:hanging="360"/>
+      </w:pPr>
+      <w:rPr>
+        <w:rFonts w:ascii="Wingdings" w:hAnsi="Wingdings" w:hint="default"/>
+      </w:rPr>
+    </w:lvl>
+    <w:lvl w:ilvl="6" w:tplc="040E0001" w:tentative="1">
+      <w:start w:val="1"/>
+      <w:numFmt w:val="bullet"/>
+      <w:lvlText w:val=""/>
+      <w:lvlJc w:val="left"/>
+      <w:pPr>
+        <w:ind w:left="5040" w:hanging="360"/>
+      </w:pPr>
+      <w:rPr>
+        <w:rFonts w:ascii="Symbol" w:hAnsi="Symbol" w:hint="default"/>
+      </w:rPr>
+    </w:lvl>
+    <w:lvl w:ilvl="7" w:tplc="040E0003" w:tentative="1">
+      <w:start w:val="1"/>
+      <w:numFmt w:val="bullet"/>
+      <w:lvlText w:val="o"/>
+      <w:lvlJc w:val="left"/>
+      <w:pPr>
+        <w:ind w:left="5760" w:hanging="360"/>
+      </w:pPr>
+      <w:rPr>
+        <w:rFonts w:ascii="Courier New" w:hAnsi="Courier New" w:cs="Courier New" w:hint="default"/>
+      </w:rPr>
+    </w:lvl>
+    <w:lvl w:ilvl="8" w:tplc="040E0005" w:tentative="1">
+      <w:start w:val="1"/>
+      <w:numFmt w:val="bullet"/>
+      <w:lvlText w:val=""/>
+      <w:lvlJc w:val="left"/>
+      <w:pPr>
+        <w:ind w:left="6480" w:hanging="360"/>
+      </w:pPr>
+      <w:rPr>
+        <w:rFonts w:ascii="Wingdings" w:hAnsi="Wingdings" w:hint="default"/>
+      </w:rPr>
+    </w:lvl>
+  </w:abstractNum>
   <w:num w:numId="1">
+    <w:abstractNumId w:val="2"/>
+  </w:num>
+  <w:num w:numId="2">
+    <w:abstractNumId w:val="3"/>
+  </w:num>
+  <w:num w:numId="3">
     <w:abstractNumId w:val="0"/>
+  </w:num>
+  <w:num w:numId="4">
+    <w:abstractNumId w:val="1"/>
   </w:num>
 </w:numbering>
 </file>
@@ -582,6 +1957,7 @@
   <w:style w:type="paragraph" w:default="1" w:styleId="Norml">
     <w:name w:val="Normal"/>
     <w:qFormat/>
+    <w:rsid w:val="002F365A"/>
   </w:style>
   <w:style w:type="character" w:default="1" w:styleId="Bekezdsalapbettpusa">
     <w:name w:val="Default Paragraph Font"/>
@@ -621,6 +1997,32 @@
       <w:ind w:left="720"/>
       <w:contextualSpacing/>
     </w:pPr>
+  </w:style>
+  <w:style w:type="table" w:styleId="Rcsostblzat">
+    <w:name w:val="Table Grid"/>
+    <w:basedOn w:val="Normltblzat"/>
+    <w:uiPriority w:val="59"/>
+    <w:rsid w:val="00592776"/>
+    <w:pPr>
+      <w:spacing w:after="0" w:line="240" w:lineRule="auto"/>
+    </w:pPr>
+    <w:tblPr>
+      <w:tblInd w:w="0" w:type="dxa"/>
+      <w:tblBorders>
+        <w:top w:val="single" w:sz="4" w:space="0" w:color="000000" w:themeColor="text1"/>
+        <w:left w:val="single" w:sz="4" w:space="0" w:color="000000" w:themeColor="text1"/>
+        <w:bottom w:val="single" w:sz="4" w:space="0" w:color="000000" w:themeColor="text1"/>
+        <w:right w:val="single" w:sz="4" w:space="0" w:color="000000" w:themeColor="text1"/>
+        <w:insideH w:val="single" w:sz="4" w:space="0" w:color="000000" w:themeColor="text1"/>
+        <w:insideV w:val="single" w:sz="4" w:space="0" w:color="000000" w:themeColor="text1"/>
+      </w:tblBorders>
+      <w:tblCellMar>
+        <w:top w:w="0" w:type="dxa"/>
+        <w:left w:w="108" w:type="dxa"/>
+        <w:bottom w:w="0" w:type="dxa"/>
+        <w:right w:w="108" w:type="dxa"/>
+      </w:tblCellMar>
+    </w:tblPr>
   </w:style>
 </w:styles>
 </file>

</xml_diff>